<commit_message>
Updated till Chapter 2
</commit_message>
<xml_diff>
--- a/Daa Notes.docx
+++ b/Daa Notes.docx
@@ -8,6 +8,7 @@
         <w:spacing w:before="0" w:beforeAutospacing="0" w:after="0" w:afterAutospacing="0"/>
         <w:rPr>
           <w:rFonts w:ascii="Calibri" w:hAnsi="Calibri" w:cs="Calibri"/>
+          <w:b/>
           <w:sz w:val="22"/>
           <w:szCs w:val="22"/>
         </w:rPr>
@@ -15,6 +16,7 @@
       <w:r>
         <w:rPr>
           <w:rFonts w:ascii="Calibri" w:hAnsi="Calibri" w:cs="Calibri"/>
+          <w:b/>
           <w:sz w:val="22"/>
           <w:szCs w:val="22"/>
         </w:rPr>
@@ -146,23 +148,17 @@
           <w:sz w:val="22"/>
           <w:szCs w:val="22"/>
         </w:rPr>
-        <w:t>If there are no reachable vertexes of the whole</w:t>
-      </w:r>
-      <w:r>
-        <w:rPr>
-          <w:rFonts w:ascii="Calibri" w:hAnsi="Calibri" w:cs="Calibri"/>
-          <w:sz w:val="22"/>
-          <w:szCs w:val="22"/>
-        </w:rPr>
-        <w:t xml:space="preserve"> </w:t>
-      </w:r>
-      <w:r>
-        <w:rPr>
-          <w:rFonts w:ascii="Calibri" w:hAnsi="Calibri" w:cs="Calibri"/>
-          <w:sz w:val="22"/>
-          <w:szCs w:val="22"/>
-        </w:rPr>
-        <w:t>(left and right) are present in the unmatched vertex in the right then it is said to be maximum. This can be achieved by using any algorithms such as BFS and other graph traversal algorithm.</w:t>
+        <w:t>If there are no reachable vertexes of the whole (left and right) are present in the unmatched vertex in the right then it is said</w:t>
+      </w:r>
+      <w:bookmarkStart w:id="0" w:name="_GoBack"/>
+      <w:bookmarkEnd w:id="0"/>
+      <w:r>
+        <w:rPr>
+          <w:rFonts w:ascii="Calibri" w:hAnsi="Calibri" w:cs="Calibri"/>
+          <w:sz w:val="22"/>
+          <w:szCs w:val="22"/>
+        </w:rPr>
+        <w:t xml:space="preserve"> to be maximum. This can be achieved by using any algorithms such as BFS and other graph traversal algorithm.</w:t>
       </w:r>
     </w:p>
     <w:p/>
@@ -194,12 +190,7 @@
     </w:p>
     <w:p>
       <w:r>
-        <w:t>Let G be a bipartite graph consisting of sets u and w such that |u| &lt;= |w|. G satisfies Hall’s conditio</w:t>
-      </w:r>
-      <w:bookmarkStart w:id="0" w:name="_GoBack"/>
-      <w:bookmarkEnd w:id="0"/>
-      <w:r>
-        <w:t>n if |N(x)| &gt;= |x| for every non empty set x subset of u.  (</w:t>
+        <w:t>Let G be a bipartite graph consisting of sets u and w such that |u| &lt;= |w|. G satisfies Hall’s condition if |N(x)| &gt;= |x| for every non empty set x subset of u.  (</w:t>
       </w:r>
       <w:proofErr w:type="gramStart"/>
       <w:r>
@@ -212,13 +203,7 @@
     </w:p>
     <w:p>
       <w:r>
-        <w:t xml:space="preserve">Theorem: A bipartite graph G consisting of sets u and w, </w:t>
-      </w:r>
-      <w:r>
-        <w:t>|u| &lt;= |w|</w:t>
-      </w:r>
-      <w:r>
-        <w:t xml:space="preserve"> has a matching of size |u| (small side) if and only if it satisfies Hall’s condition</w:t>
+        <w:t>Theorem: A bipartite graph G consisting of sets u and w, |u| &lt;= |w| has a matching of size |u| (small side) if and only if it satisfies Hall’s condition</w:t>
       </w:r>
     </w:p>
     <w:p>

</xml_diff>